<commit_message>
Ensure hrk is always included in list of questions for choice filter, update instructions on mail merge
</commit_message>
<xml_diff>
--- a/smapServer/WebContent/misc/CreatingIdentificationCards.docx
+++ b/smapServer/WebContent/misc/CreatingIdentificationCards.docx
@@ -12,6 +12,9 @@
     </w:p>
     <w:p/>
     <w:p>
+      <w:r>
+        <w:t xml:space="preserve">This guide refers to creating identification cards for people registered using the household registration form.  </w:t>
+      </w:r>
       <w:r>
         <w:t xml:space="preserve">There is a </w:t>
       </w:r>
@@ -160,10 +163,10 @@
           <w:lang w:val="en-US"/>
         </w:rPr>
         <w:drawing>
-          <wp:inline distT="0" distB="0" distL="0" distR="0" wp14:anchorId="229183C2" wp14:editId="43785BD4">
-            <wp:extent cx="5270500" cy="1040765"/>
-            <wp:effectExtent l="0" t="0" r="12700" b="635"/>
-            <wp:docPr id="3" name="Picture 3"/>
+          <wp:inline distT="0" distB="0" distL="0" distR="0" wp14:anchorId="23561978" wp14:editId="59B094A5">
+            <wp:extent cx="5270500" cy="1889125"/>
+            <wp:effectExtent l="0" t="0" r="12700" b="0"/>
+            <wp:docPr id="5" name="Picture 5"/>
             <wp:cNvGraphicFramePr>
               <a:graphicFrameLocks xmlns:a="http://schemas.openxmlformats.org/drawingml/2006/main" noChangeAspect="1"/>
             </wp:cNvGraphicFramePr>
@@ -171,7 +174,7 @@
               <a:graphicData uri="http://schemas.openxmlformats.org/drawingml/2006/picture">
                 <pic:pic xmlns:pic="http://schemas.openxmlformats.org/drawingml/2006/picture">
                   <pic:nvPicPr>
-                    <pic:cNvPr id="0" name="Screen Shot 2020-11-20 at 9.03.03 pm.png"/>
+                    <pic:cNvPr id="0" name="Screen Shot 2021-02-25 at 12.50.05 pm.png"/>
                     <pic:cNvPicPr/>
                   </pic:nvPicPr>
                   <pic:blipFill>
@@ -189,7 +192,7 @@
                   <pic:spPr>
                     <a:xfrm>
                       <a:off x="0" y="0"/>
-                      <a:ext cx="5270500" cy="1040765"/>
+                      <a:ext cx="5270500" cy="1889125"/>
                     </a:xfrm>
                     <a:prstGeom prst="rect">
                       <a:avLst/>
@@ -225,6 +228,7 @@
     <w:p/>
     <w:p>
       <w:r>
+        <w:lastRenderedPageBreak/>
         <w:t xml:space="preserve">c) You can then export the selected data to an excel file.  However optionally you can select just the </w:t>
       </w:r>
       <w:proofErr w:type="spellStart"/>
@@ -252,7 +256,16 @@
         <w:t xml:space="preserve"> columns to reduce the file size.</w:t>
       </w:r>
       <w:r>
-        <w:t xml:space="preserve">  You would do this using the settings menu at the top right of the screen.</w:t>
+        <w:t xml:space="preserve">  You </w:t>
+      </w:r>
+      <w:r>
+        <w:t>would do this using the “Table Settings”</w:t>
+      </w:r>
+      <w:r>
+        <w:t xml:space="preserve"> menu </w:t>
+      </w:r>
+      <w:r>
+        <w:t>just above the data.</w:t>
       </w:r>
     </w:p>
     <w:p/>
@@ -260,56 +273,8 @@
       <w:r>
         <w:t>Perform the export by selecting the green excel button on the right of the screen just above the data tables.</w:t>
       </w:r>
-    </w:p>
-    <w:p>
-      <w:r>
-        <w:rPr>
-          <w:noProof/>
-          <w:lang w:val="en-US"/>
-        </w:rPr>
-        <w:lastRenderedPageBreak/>
-        <w:drawing>
-          <wp:inline distT="0" distB="0" distL="0" distR="0" wp14:anchorId="7B67B040" wp14:editId="53E17817">
-            <wp:extent cx="5270500" cy="1670685"/>
-            <wp:effectExtent l="0" t="0" r="12700" b="5715"/>
-            <wp:docPr id="4" name="Picture 4"/>
-            <wp:cNvGraphicFramePr>
-              <a:graphicFrameLocks xmlns:a="http://schemas.openxmlformats.org/drawingml/2006/main" noChangeAspect="1"/>
-            </wp:cNvGraphicFramePr>
-            <a:graphic xmlns:a="http://schemas.openxmlformats.org/drawingml/2006/main">
-              <a:graphicData uri="http://schemas.openxmlformats.org/drawingml/2006/picture">
-                <pic:pic xmlns:pic="http://schemas.openxmlformats.org/drawingml/2006/picture">
-                  <pic:nvPicPr>
-                    <pic:cNvPr id="0" name="Screen Shot 2020-11-20 at 9.12.32 pm.png"/>
-                    <pic:cNvPicPr/>
-                  </pic:nvPicPr>
-                  <pic:blipFill>
-                    <a:blip r:embed="rId8">
-                      <a:extLst>
-                        <a:ext uri="{28A0092B-C50C-407E-A947-70E740481C1C}">
-                          <a14:useLocalDpi xmlns:a14="http://schemas.microsoft.com/office/drawing/2010/main" val="0"/>
-                        </a:ext>
-                      </a:extLst>
-                    </a:blip>
-                    <a:stretch>
-                      <a:fillRect/>
-                    </a:stretch>
-                  </pic:blipFill>
-                  <pic:spPr>
-                    <a:xfrm>
-                      <a:off x="0" y="0"/>
-                      <a:ext cx="5270500" cy="1670685"/>
-                    </a:xfrm>
-                    <a:prstGeom prst="rect">
-                      <a:avLst/>
-                    </a:prstGeom>
-                  </pic:spPr>
-                </pic:pic>
-              </a:graphicData>
-            </a:graphic>
-          </wp:inline>
-        </w:drawing>
-      </w:r>
+      <w:bookmarkStart w:id="0" w:name="_GoBack"/>
+      <w:bookmarkEnd w:id="0"/>
     </w:p>
     <w:p/>
     <w:p>
@@ -318,6 +283,25 @@
       </w:pPr>
       <w:r>
         <w:t>Merge with the word template</w:t>
+      </w:r>
+    </w:p>
+    <w:p/>
+    <w:p>
+      <w:r>
+        <w:t xml:space="preserve">Download the Card Merge Template from the server.  It can be found under  “Local Reports” </w:t>
+      </w:r>
+    </w:p>
+    <w:p>
+      <w:r>
+        <w:t xml:space="preserve">Note </w:t>
+      </w:r>
+      <w:proofErr w:type="gramStart"/>
+      <w:r>
+        <w:t>The</w:t>
+      </w:r>
+      <w:proofErr w:type="gramEnd"/>
+      <w:r>
+        <w:t xml:space="preserve"> following instructions were created for Microsoft Word version 2010 in Microsoft 365.  Older versions of word should still support mail merge but the exact approach may vary.</w:t>
       </w:r>
     </w:p>
     <w:p/>
@@ -347,12 +331,7 @@
         <w:t xml:space="preserve">be shown “Opening this document will run the following SQL command”.  </w:t>
       </w:r>
       <w:r>
-        <w:t>If it is sh</w:t>
-      </w:r>
-      <w:bookmarkStart w:id="0" w:name="_GoBack"/>
-      <w:bookmarkEnd w:id="0"/>
-      <w:r>
-        <w:t xml:space="preserve">own then </w:t>
+        <w:t xml:space="preserve">If it is shown then </w:t>
       </w:r>
       <w:r>
         <w:t xml:space="preserve">Select </w:t>
@@ -524,6 +503,9 @@
     <w:p>
       <w:r>
         <w:t>Do not save this merged document or you will overwrite the template.</w:t>
+      </w:r>
+      <w:r>
+        <w:t xml:space="preserve">  However if you do you can download the template again from the server.</w:t>
       </w:r>
     </w:p>
     <w:p/>

</xml_diff>